<commit_message>
outputs DOCX e PDF atualizados
</commit_message>
<xml_diff>
--- a/relatorio/analise_dados_FC_2017.docx
+++ b/relatorio/analise_dados_FC_2017.docx
@@ -69,7 +69,7 @@
         <w:pStyle w:val="BodyText"/>
       </w:pPr>
       <w:r>
-        <w:t xml:space="preserve">Foram utiluzados dois critérios complenentares para inferir se houve associação entre as variáveis coletadas e os desfechos observados.</w:t>
+        <w:t xml:space="preserve">Foram utilizados dois critérios complementares para inferir se houve associação entre as variáveis coletadas e os desfechos observados.</w:t>
       </w:r>
       <w:r>
         <w:t xml:space="preserve"> </w:t>
@@ -99,7 +99,13 @@
         <w:t xml:space="preserve"> </w:t>
       </w:r>
       <w:r>
-        <w:t xml:space="preserve">Dentre as variáveis contínuas assim categorizadas, o IMC de cada paciente foi simplificado como obesidade (IMC&gt;=30) e o tempo da cirurgia foi categorizado como cirurgias longas (&gt;= 2 horas) ou curtas (&lt; 2 horas).</w:t>
+        <w:t xml:space="preserve">Os dados estudados foram: gênero, cirurgia realizada por fratura ou sequela de fratura, mielopatia associada, uso de placa cervical anterior para fixação da artrodese e extensão das cirurgias até a região cervical alta (quando o nível proximal era C4 ou superior).</w:t>
+      </w:r>
+      <w:r>
+        <w:t xml:space="preserve"> </w:t>
+      </w:r>
+      <w:r>
+        <w:t xml:space="preserve">Dentre as variáveis contínuas assim categorizadas, o IMC de cada paciente foi simplificado como obesidade (IMC&gt;=30), o tempo da cirurgia foi categorizado como cirurgias longas (&gt;= 2 horas) ou curtas (&lt; 2 horas), a quantidade de níveis de cirurgia foi categorizada como cirurgias pequenas (1 ou dois níveis de artrodese) ou grandes (3 ou mais níveis) e a presença ou ausência de corpectomias.</w:t>
       </w:r>
     </w:p>
     <w:p>
@@ -142,7 +148,7 @@
         <w:t xml:space="preserve"> </w:t>
       </w:r>
       <w:r>
-        <w:t xml:space="preserve">Estas variáveis estão descritas nas tabelas xx e xx, estratificados de acordo com os desfechos Disfonia e Disfagia, respectivamente.</w:t>
+        <w:t xml:space="preserve">Estas variáveis foram estratificados de acordo com os desfechos de disfagia e disfonia.</w:t>
       </w:r>
       <w:r>
         <w:t xml:space="preserve"> </w:t>
@@ -154,7 +160,31 @@
         <w:t xml:space="preserve"> </w:t>
       </w:r>
       <w:r>
-        <w:t xml:space="preserve">Todos os outros dados estavam completos (N=47).</w:t>
+        <w:t xml:space="preserve">Todas as outras informações estavam completos (N=47).</w:t>
+      </w:r>
+    </w:p>
+    <w:p>
+      <w:pPr>
+        <w:pStyle w:val="Heading2"/>
+      </w:pPr>
+      <w:bookmarkStart w:id="24" w:name="prevalencia-da-disfagia-e-disfonia"/>
+      <w:bookmarkEnd w:id="24"/>
+      <w:r>
+        <w:t xml:space="preserve">Prevalência da disfagia e disfonia</w:t>
+      </w:r>
+    </w:p>
+    <w:p>
+      <w:pPr>
+        <w:pStyle w:val="FirstParagraph"/>
+      </w:pPr>
+      <w:r>
+        <w:t xml:space="preserve">A disfagia foi diagnosticada em 11 pacientes, com taxa de prevalência estimada em 23.4% (IC 95%: [12.8%, 38.4%]) no período estudado.</w:t>
+      </w:r>
+      <w:r>
+        <w:t xml:space="preserve"> </w:t>
+      </w:r>
+      <w:r>
+        <w:t xml:space="preserve">A disfonia foi diagnosticada em 36 pacientes com taxa de prevalência estimada em 76.6% (IC 95%: [61.6%, 87.2%]) no período estudado.</w:t>
       </w:r>
     </w:p>
     <w:p>
@@ -162,13 +192,7 @@
         <w:pStyle w:val="BodyText"/>
       </w:pPr>
       <w:r>
-        <w:t xml:space="preserve">A disfagia foi diagnosticada em 11 (23,4%) pacientes, a disfonia foi diagnosticada em 36 (76,6%).</w:t>
-      </w:r>
-      <w:r>
-        <w:t xml:space="preserve"> </w:t>
-      </w:r>
-      <w:r>
-        <w:t xml:space="preserve">Dentre os 47 pacientes 11 (23.4%) tiveram diagnóstico negativo para ambas condições e 11 (23.4%) tiveram diagnóstico positivo para ambas condições.</w:t>
+        <w:t xml:space="preserve">Dentre os 47 pacientes, 11 (23.4%) tiveram diagnóstico negativo para ambas condições e 11 (23.4%) tiveram diagnóstico positivo para ambas condições.</w:t>
       </w:r>
       <w:r>
         <w:t xml:space="preserve"> </w:t>
@@ -181,450 +205,6 @@
       </w:r>
       <w:r>
         <w:t xml:space="preserve">Nenhum paciente apresentou disfonia sem apresentar disfagia.</w:t>
-      </w:r>
-      <w:r>
-        <w:t xml:space="preserve"> </w:t>
-      </w:r>
-      <w:r>
-        <w:t xml:space="preserve">Os dados coletados são apresentados estratificados por disfagia (Tabela xx) e por disfonia (Tabela xx).</w:t>
-      </w:r>
-    </w:p>
-    <w:p>
-      <w:pPr>
-        <w:pStyle w:val="Heading2"/>
-      </w:pPr>
-      <w:bookmarkStart w:id="24" w:name="disfonia"/>
-      <w:bookmarkEnd w:id="24"/>
-      <w:r>
-        <w:t xml:space="preserve">Disfonia</w:t>
-      </w:r>
-    </w:p>
-    <w:p>
-      <w:pPr>
-        <w:pStyle w:val="FirstParagraph"/>
-      </w:pPr>
-      <w:r>
-        <w:t xml:space="preserve">Na tabela xx pode-se observar que não há diferença significativa entre as idades, o IMC ou a duração da cirurgia (em minutos).</w:t>
-      </w:r>
-    </w:p>
-    <w:tbl>
-      <w:tblPr>
-        <w:tblStyle w:val="TableNormal"/>
-        <w:tblW w:type="pct" w:w="4722.222222222223"/>
-        <w:tblLook w:firstRow="1"/>
-      </w:tblPr>
-      <w:tblGrid>
-        <w:gridCol w:w="2860"/>
-        <w:gridCol w:w="1650"/>
-        <w:gridCol w:w="1650"/>
-        <w:gridCol w:w="660"/>
-        <w:gridCol w:w="660"/>
-      </w:tblGrid>
-      <w:tr>
-        <w:trPr>
-          <w:cnfStyle w:firstRow="1"/>
-        </w:trPr>
-        <w:tc>
-          <w:tcPr>
-            <w:tcBorders>
-              <w:bottom w:val="single"/>
-            </w:tcBorders>
-            <w:vAlign w:val="bottom"/>
-          </w:tcPr>
-          <w:p>
-            <w:pPr>
-              <w:pStyle w:val="Compact"/>
-              <w:jc w:val="center"/>
-            </w:pPr>
-            <w:r>
-              <w:t xml:space="preserve"> </w:t>
-            </w:r>
-          </w:p>
-        </w:tc>
-        <w:tc>
-          <w:tcPr>
-            <w:tcBorders>
-              <w:bottom w:val="single"/>
-            </w:tcBorders>
-            <w:vAlign w:val="bottom"/>
-          </w:tcPr>
-          <w:p>
-            <w:pPr>
-              <w:pStyle w:val="Compact"/>
-              <w:jc w:val="center"/>
-            </w:pPr>
-            <w:r>
-              <w:t xml:space="preserve">0</w:t>
-            </w:r>
-          </w:p>
-        </w:tc>
-        <w:tc>
-          <w:tcPr>
-            <w:tcBorders>
-              <w:bottom w:val="single"/>
-            </w:tcBorders>
-            <w:vAlign w:val="bottom"/>
-          </w:tcPr>
-          <w:p>
-            <w:pPr>
-              <w:pStyle w:val="Compact"/>
-              <w:jc w:val="center"/>
-            </w:pPr>
-            <w:r>
-              <w:t xml:space="preserve">1</w:t>
-            </w:r>
-          </w:p>
-        </w:tc>
-        <w:tc>
-          <w:tcPr>
-            <w:tcBorders>
-              <w:bottom w:val="single"/>
-            </w:tcBorders>
-            <w:vAlign w:val="bottom"/>
-          </w:tcPr>
-          <w:p>
-            <w:pPr>
-              <w:pStyle w:val="Compact"/>
-              <w:jc w:val="center"/>
-            </w:pPr>
-            <w:r>
-              <w:t xml:space="preserve">p</w:t>
-            </w:r>
-          </w:p>
-        </w:tc>
-        <w:tc>
-          <w:tcPr>
-            <w:tcBorders>
-              <w:bottom w:val="single"/>
-            </w:tcBorders>
-            <w:vAlign w:val="bottom"/>
-          </w:tcPr>
-          <w:p>
-            <w:pPr>
-              <w:pStyle w:val="Compact"/>
-              <w:jc w:val="center"/>
-            </w:pPr>
-            <w:r>
-              <w:t xml:space="preserve">test</w:t>
-            </w:r>
-          </w:p>
-        </w:tc>
-      </w:tr>
-      <w:tr>
-        <w:tc>
-          <w:p>
-            <w:pPr>
-              <w:pStyle w:val="Compact"/>
-              <w:jc w:val="center"/>
-            </w:pPr>
-            <w:r>
-              <w:rPr>
-                <w:b/>
-              </w:rPr>
-              <w:t xml:space="preserve">n</w:t>
-            </w:r>
-          </w:p>
-        </w:tc>
-        <w:tc>
-          <w:p>
-            <w:pPr>
-              <w:pStyle w:val="Compact"/>
-              <w:jc w:val="center"/>
-            </w:pPr>
-            <w:r>
-              <w:t xml:space="preserve">36</w:t>
-            </w:r>
-          </w:p>
-        </w:tc>
-        <w:tc>
-          <w:p>
-            <w:pPr>
-              <w:pStyle w:val="Compact"/>
-              <w:jc w:val="center"/>
-            </w:pPr>
-            <w:r>
-              <w:t xml:space="preserve">11</w:t>
-            </w:r>
-          </w:p>
-        </w:tc>
-        <w:tc>
-          <w:p>
-            <w:pStyle w:val="Compact"/>
-          </w:p>
-        </w:tc>
-        <w:tc>
-          <w:p>
-            <w:pStyle w:val="Compact"/>
-          </w:p>
-        </w:tc>
-      </w:tr>
-      <w:tr>
-        <w:tc>
-          <w:p>
-            <w:pPr>
-              <w:pStyle w:val="Compact"/>
-              <w:jc w:val="center"/>
-            </w:pPr>
-            <w:r>
-              <w:rPr>
-                <w:b/>
-              </w:rPr>
-              <w:t xml:space="preserve">IDADE (mean (sd))</w:t>
-            </w:r>
-          </w:p>
-        </w:tc>
-        <w:tc>
-          <w:p>
-            <w:pPr>
-              <w:pStyle w:val="Compact"/>
-              <w:jc w:val="center"/>
-            </w:pPr>
-            <w:r>
-              <w:t xml:space="preserve">55.28 (8.61)</w:t>
-            </w:r>
-          </w:p>
-        </w:tc>
-        <w:tc>
-          <w:p>
-            <w:pPr>
-              <w:pStyle w:val="Compact"/>
-              <w:jc w:val="center"/>
-            </w:pPr>
-            <w:r>
-              <w:t xml:space="preserve">59.36 (7.54)</w:t>
-            </w:r>
-          </w:p>
-        </w:tc>
-        <w:tc>
-          <w:p>
-            <w:pPr>
-              <w:pStyle w:val="Compact"/>
-              <w:jc w:val="center"/>
-            </w:pPr>
-            <w:r>
-              <w:t xml:space="preserve">0.164</w:t>
-            </w:r>
-          </w:p>
-        </w:tc>
-        <w:tc>
-          <w:p>
-            <w:pStyle w:val="Compact"/>
-          </w:p>
-        </w:tc>
-      </w:tr>
-      <w:tr>
-        <w:tc>
-          <w:p>
-            <w:pPr>
-              <w:pStyle w:val="Compact"/>
-              <w:jc w:val="center"/>
-            </w:pPr>
-            <w:r>
-              <w:rPr>
-                <w:b/>
-              </w:rPr>
-              <w:t xml:space="preserve">IMC (mean (sd))</w:t>
-            </w:r>
-          </w:p>
-        </w:tc>
-        <w:tc>
-          <w:p>
-            <w:pPr>
-              <w:pStyle w:val="Compact"/>
-              <w:jc w:val="center"/>
-            </w:pPr>
-            <w:r>
-              <w:t xml:space="preserve">28.53 (4.58)</w:t>
-            </w:r>
-          </w:p>
-        </w:tc>
-        <w:tc>
-          <w:p>
-            <w:pPr>
-              <w:pStyle w:val="Compact"/>
-              <w:jc w:val="center"/>
-            </w:pPr>
-            <w:r>
-              <w:t xml:space="preserve">26.68 (4.11)</w:t>
-            </w:r>
-          </w:p>
-        </w:tc>
-        <w:tc>
-          <w:p>
-            <w:pPr>
-              <w:pStyle w:val="Compact"/>
-              <w:jc w:val="center"/>
-            </w:pPr>
-            <w:r>
-              <w:t xml:space="preserve">0.262</w:t>
-            </w:r>
-          </w:p>
-        </w:tc>
-        <w:tc>
-          <w:p>
-            <w:pStyle w:val="Compact"/>
-          </w:p>
-        </w:tc>
-      </w:tr>
-      <w:tr>
-        <w:tc>
-          <w:p>
-            <w:pPr>
-              <w:pStyle w:val="Compact"/>
-              <w:jc w:val="center"/>
-            </w:pPr>
-            <w:r>
-              <w:rPr>
-                <w:b/>
-              </w:rPr>
-              <w:t xml:space="preserve">DURACAO (mean (sd))</w:t>
-            </w:r>
-          </w:p>
-        </w:tc>
-        <w:tc>
-          <w:p>
-            <w:pPr>
-              <w:pStyle w:val="Compact"/>
-              <w:jc w:val="center"/>
-            </w:pPr>
-            <w:r>
-              <w:t xml:space="preserve">172.78 (71.77)</w:t>
-            </w:r>
-          </w:p>
-        </w:tc>
-        <w:tc>
-          <w:p>
-            <w:pPr>
-              <w:pStyle w:val="Compact"/>
-              <w:jc w:val="center"/>
-            </w:pPr>
-            <w:r>
-              <w:t xml:space="preserve">229.55 (48.76)</w:t>
-            </w:r>
-          </w:p>
-        </w:tc>
-        <w:tc>
-          <w:p>
-            <w:pPr>
-              <w:pStyle w:val="Compact"/>
-              <w:jc w:val="center"/>
-            </w:pPr>
-            <w:r>
-              <w:t xml:space="preserve">0.018</w:t>
-            </w:r>
-          </w:p>
-        </w:tc>
-        <w:tc>
-          <w:p>
-            <w:pStyle w:val="Compact"/>
-          </w:p>
-        </w:tc>
-      </w:tr>
-    </w:tbl>
-    <w:p>
-      <w:pPr>
-        <w:pStyle w:val="BodyText"/>
-      </w:pPr>
-      <w:r>
-        <w:t xml:space="preserve">No grupo de pacientes que desenvolveram disfonia, a idade média (DP) observada foi 59.36 (7.54) anos enquanto nos pacientes que não apresentaram esta condição a idade média (DP) foi 55.28 (8.61) anos.</w:t>
-      </w:r>
-      <w:r>
-        <w:t xml:space="preserve"> </w:t>
-      </w:r>
-      <w:r>
-        <w:t xml:space="preserve">Não há diferença significativa entre as idades dos grupos (p = 0.164).</w:t>
-      </w:r>
-    </w:p>
-    <w:p>
-      <w:pPr>
-        <w:pStyle w:val="BodyText"/>
-      </w:pPr>
-      <w:r>
-        <w:t xml:space="preserve">O IMC também não evidencia diferença significativa entre os grupos (p = 0.262), tendo idade média (DP) de 26.68 (4.11) kg/m2 para os pacientes com disfonia e 28.53 (4.58) kg/m2 para os pacientes sem disfonia.</w:t>
-      </w:r>
-    </w:p>
-    <w:p>
-      <w:pPr>
-        <w:pStyle w:val="BodyText"/>
-      </w:pPr>
-      <w:r>
-        <w:t xml:space="preserve">O tempo de cirurgia foi significativamente diferente entre os grupos (p = 0.018), sendo que o grupo que apresentou disfonia teve procedimentos com uma média (DP) de 229.55 (48.76) minutos, enquanto o grupo onde não foi observada a disfonia teve média (DP) de 172.78 (71.77) minutos.</w:t>
-      </w:r>
-      <w:r>
-        <w:t xml:space="preserve"> </w:t>
-      </w:r>
-      <w:r>
-        <w:t xml:space="preserve">Isto indica que, em nossa amostra, o tempo médio de cirurgia foi maior no grupo que foi diagnosticado com disfonia, em relação aos que tiveram este diagnóstico rejeitado.</w:t>
-      </w:r>
-    </w:p>
-    <w:p>
-      <w:pPr>
-        <w:pStyle w:val="BodyText"/>
-      </w:pPr>
-      <w:r>
-        <w:t xml:space="preserve">Parece haver uma associação estatisticamente significativa entre a quantidade de níveis na cirurgia e a prevalência de disfonia (p-valor = OR: 7; IC 95%: [1.3, 43.9]).</w:t>
-      </w:r>
-      <w:r>
-        <w:t xml:space="preserve"> </w:t>
-      </w:r>
-      <w:r>
-        <w:t xml:space="preserve">Também parece haver um aumento significativo da prevalência de disfonia em pacientes submetidos a cirurgias longas (OR: 13.3; IC 95%: [1.6, 633.5]).</w:t>
-      </w:r>
-    </w:p>
-    <w:p>
-      <w:pPr>
-        <w:pStyle w:val="BodyText"/>
-      </w:pPr>
-      <w:r>
-        <w:t xml:space="preserve">Não observamos neste estudo evidências de associação entre disfonia e</w:t>
-      </w:r>
-      <w:r>
-        <w:t xml:space="preserve"> </w:t>
-      </w:r>
-      <w:r>
-        <w:t xml:space="preserve">gênero (OR: 0.3; IC 95%: [0.1, 1.6]),</w:t>
-      </w:r>
-      <w:r>
-        <w:t xml:space="preserve"> </w:t>
-      </w:r>
-      <w:r>
-        <w:t xml:space="preserve">obesidade (OR: 0.6; IC 95%: [0, 3.6]),</w:t>
-      </w:r>
-      <w:r>
-        <w:t xml:space="preserve"> </w:t>
-      </w:r>
-      <w:r>
-        <w:t xml:space="preserve">presença de fraturas ou sequelas (OR: 0; IC 95%: [0, 8.2]),</w:t>
-      </w:r>
-      <w:r>
-        <w:t xml:space="preserve"> </w:t>
-      </w:r>
-      <w:r>
-        <w:t xml:space="preserve">presença de mielopatia (OR: 1.3; IC 95%: [0.3, 9.2]),</w:t>
-      </w:r>
-      <w:r>
-        <w:t xml:space="preserve"> </w:t>
-      </w:r>
-      <w:r>
-        <w:t xml:space="preserve">o uso de placas (OR: Inf; IC 95%: [0, Inf]),</w:t>
-      </w:r>
-      <w:r>
-        <w:t xml:space="preserve"> </w:t>
-      </w:r>
-      <w:r>
-        <w:t xml:space="preserve">no número de corpectomias (OR: 3.4; IC 95%: [0, 281.7])</w:t>
-      </w:r>
-      <w:r>
-        <w:t xml:space="preserve"> </w:t>
-      </w:r>
-      <w:r>
-        <w:t xml:space="preserve">ou</w:t>
-      </w:r>
-      <w:r>
-        <w:t xml:space="preserve"> </w:t>
-      </w:r>
-      <w:r>
-        <w:t xml:space="preserve">se o procedimento foi executado na região alta da cervical (OR: 2.5; IC 95%: [0.4, 27.2]).</w:t>
       </w:r>
     </w:p>
     <w:p>
@@ -637,344 +217,122 @@
         <w:t xml:space="preserve">Disfagia</w:t>
       </w:r>
     </w:p>
-    <w:tbl>
-      <w:tblPr>
-        <w:tblStyle w:val="TableNormal"/>
-        <w:tblW w:type="pct" w:w="4722.222222222223"/>
-        <w:tblLook w:firstRow="1"/>
-      </w:tblPr>
-      <w:tblGrid>
-        <w:gridCol w:w="2860"/>
-        <w:gridCol w:w="1650"/>
-        <w:gridCol w:w="1650"/>
-        <w:gridCol w:w="660"/>
-        <w:gridCol w:w="660"/>
-      </w:tblGrid>
-      <w:tr>
-        <w:trPr>
-          <w:cnfStyle w:firstRow="1"/>
-        </w:trPr>
-        <w:tc>
-          <w:tcPr>
-            <w:tcBorders>
-              <w:bottom w:val="single"/>
-            </w:tcBorders>
-            <w:vAlign w:val="bottom"/>
-          </w:tcPr>
-          <w:p>
-            <w:pPr>
-              <w:pStyle w:val="Compact"/>
-              <w:jc w:val="center"/>
-            </w:pPr>
-            <w:r>
-              <w:t xml:space="preserve"> </w:t>
-            </w:r>
-          </w:p>
-        </w:tc>
-        <w:tc>
-          <w:tcPr>
-            <w:tcBorders>
-              <w:bottom w:val="single"/>
-            </w:tcBorders>
-            <w:vAlign w:val="bottom"/>
-          </w:tcPr>
-          <w:p>
-            <w:pPr>
-              <w:pStyle w:val="Compact"/>
-              <w:jc w:val="center"/>
-            </w:pPr>
-            <w:r>
-              <w:t xml:space="preserve">0</w:t>
-            </w:r>
-          </w:p>
-        </w:tc>
-        <w:tc>
-          <w:tcPr>
-            <w:tcBorders>
-              <w:bottom w:val="single"/>
-            </w:tcBorders>
-            <w:vAlign w:val="bottom"/>
-          </w:tcPr>
-          <w:p>
-            <w:pPr>
-              <w:pStyle w:val="Compact"/>
-              <w:jc w:val="center"/>
-            </w:pPr>
-            <w:r>
-              <w:t xml:space="preserve">1</w:t>
-            </w:r>
-          </w:p>
-        </w:tc>
-        <w:tc>
-          <w:tcPr>
-            <w:tcBorders>
-              <w:bottom w:val="single"/>
-            </w:tcBorders>
-            <w:vAlign w:val="bottom"/>
-          </w:tcPr>
-          <w:p>
-            <w:pPr>
-              <w:pStyle w:val="Compact"/>
-              <w:jc w:val="center"/>
-            </w:pPr>
-            <w:r>
-              <w:t xml:space="preserve">p</w:t>
-            </w:r>
-          </w:p>
-        </w:tc>
-        <w:tc>
-          <w:tcPr>
-            <w:tcBorders>
-              <w:bottom w:val="single"/>
-            </w:tcBorders>
-            <w:vAlign w:val="bottom"/>
-          </w:tcPr>
-          <w:p>
-            <w:pPr>
-              <w:pStyle w:val="Compact"/>
-              <w:jc w:val="center"/>
-            </w:pPr>
-            <w:r>
-              <w:t xml:space="preserve">test</w:t>
-            </w:r>
-          </w:p>
-        </w:tc>
-      </w:tr>
-      <w:tr>
-        <w:tc>
-          <w:p>
-            <w:pPr>
-              <w:pStyle w:val="Compact"/>
-              <w:jc w:val="center"/>
-            </w:pPr>
-            <w:r>
-              <w:rPr>
-                <w:b/>
-              </w:rPr>
-              <w:t xml:space="preserve">n</w:t>
-            </w:r>
-          </w:p>
-        </w:tc>
-        <w:tc>
-          <w:p>
-            <w:pPr>
-              <w:pStyle w:val="Compact"/>
-              <w:jc w:val="center"/>
-            </w:pPr>
-            <w:r>
-              <w:t xml:space="preserve">11</w:t>
-            </w:r>
-          </w:p>
-        </w:tc>
-        <w:tc>
-          <w:p>
-            <w:pPr>
-              <w:pStyle w:val="Compact"/>
-              <w:jc w:val="center"/>
-            </w:pPr>
-            <w:r>
-              <w:t xml:space="preserve">36</w:t>
-            </w:r>
-          </w:p>
-        </w:tc>
-        <w:tc>
-          <w:p>
-            <w:pStyle w:val="Compact"/>
-          </w:p>
-        </w:tc>
-        <w:tc>
-          <w:p>
-            <w:pStyle w:val="Compact"/>
-          </w:p>
-        </w:tc>
-      </w:tr>
-      <w:tr>
-        <w:tc>
-          <w:p>
-            <w:pPr>
-              <w:pStyle w:val="Compact"/>
-              <w:jc w:val="center"/>
-            </w:pPr>
-            <w:r>
-              <w:rPr>
-                <w:b/>
-              </w:rPr>
-              <w:t xml:space="preserve">IDADE (mean (sd))</w:t>
-            </w:r>
-          </w:p>
-        </w:tc>
-        <w:tc>
-          <w:p>
-            <w:pPr>
-              <w:pStyle w:val="Compact"/>
-              <w:jc w:val="center"/>
-            </w:pPr>
-            <w:r>
-              <w:t xml:space="preserve">53.27 (9.74)</w:t>
-            </w:r>
-          </w:p>
-        </w:tc>
-        <w:tc>
-          <w:p>
-            <w:pPr>
-              <w:pStyle w:val="Compact"/>
-              <w:jc w:val="center"/>
-            </w:pPr>
-            <w:r>
-              <w:t xml:space="preserve">57.14 (7.98)</w:t>
-            </w:r>
-          </w:p>
-        </w:tc>
-        <w:tc>
-          <w:p>
-            <w:pPr>
-              <w:pStyle w:val="Compact"/>
-              <w:jc w:val="center"/>
-            </w:pPr>
-            <w:r>
-              <w:t xml:space="preserve">0.188</w:t>
-            </w:r>
-          </w:p>
-        </w:tc>
-        <w:tc>
-          <w:p>
-            <w:pStyle w:val="Compact"/>
-          </w:p>
-        </w:tc>
-      </w:tr>
-      <w:tr>
-        <w:tc>
-          <w:p>
-            <w:pPr>
-              <w:pStyle w:val="Compact"/>
-              <w:jc w:val="center"/>
-            </w:pPr>
-            <w:r>
-              <w:rPr>
-                <w:b/>
-              </w:rPr>
-              <w:t xml:space="preserve">IMC (mean (sd))</w:t>
-            </w:r>
-          </w:p>
-        </w:tc>
-        <w:tc>
-          <w:p>
-            <w:pPr>
-              <w:pStyle w:val="Compact"/>
-              <w:jc w:val="center"/>
-            </w:pPr>
-            <w:r>
-              <w:t xml:space="preserve">29.05 (6.18)</w:t>
-            </w:r>
-          </w:p>
-        </w:tc>
-        <w:tc>
-          <w:p>
-            <w:pPr>
-              <w:pStyle w:val="Compact"/>
-              <w:jc w:val="center"/>
-            </w:pPr>
-            <w:r>
-              <w:t xml:space="preserve">27.79 (3.91)</w:t>
-            </w:r>
-          </w:p>
-        </w:tc>
-        <w:tc>
-          <w:p>
-            <w:pPr>
-              <w:pStyle w:val="Compact"/>
-              <w:jc w:val="center"/>
-            </w:pPr>
-            <w:r>
-              <w:t xml:space="preserve">0.446</w:t>
-            </w:r>
-          </w:p>
-        </w:tc>
-        <w:tc>
-          <w:p>
-            <w:pStyle w:val="Compact"/>
-          </w:p>
-        </w:tc>
-      </w:tr>
-      <w:tr>
-        <w:tc>
-          <w:p>
-            <w:pPr>
-              <w:pStyle w:val="Compact"/>
-              <w:jc w:val="center"/>
-            </w:pPr>
-            <w:r>
-              <w:rPr>
-                <w:b/>
-              </w:rPr>
-              <w:t xml:space="preserve">DURACAO (mean (sd))</w:t>
-            </w:r>
-          </w:p>
-        </w:tc>
-        <w:tc>
-          <w:p>
-            <w:pPr>
-              <w:pStyle w:val="Compact"/>
-              <w:jc w:val="center"/>
-            </w:pPr>
-            <w:r>
-              <w:t xml:space="preserve">174.55 (65.44)</w:t>
-            </w:r>
-          </w:p>
-        </w:tc>
-        <w:tc>
-          <w:p>
-            <w:pPr>
-              <w:pStyle w:val="Compact"/>
-              <w:jc w:val="center"/>
-            </w:pPr>
-            <w:r>
-              <w:t xml:space="preserve">189.58 (72.99)</w:t>
-            </w:r>
-          </w:p>
-        </w:tc>
-        <w:tc>
-          <w:p>
-            <w:pPr>
-              <w:pStyle w:val="Compact"/>
-              <w:jc w:val="center"/>
-            </w:pPr>
-            <w:r>
-              <w:t xml:space="preserve">0.544</w:t>
-            </w:r>
-          </w:p>
-        </w:tc>
-        <w:tc>
-          <w:p>
-            <w:pStyle w:val="Compact"/>
-          </w:p>
-        </w:tc>
-      </w:tr>
-    </w:tbl>
+    <w:p>
+      <w:pPr>
+        <w:pStyle w:val="FirstParagraph"/>
+      </w:pPr>
+      <w:r>
+        <w:t xml:space="preserve">Na estratificação por disfagia, não foi observada diferença significativa na idade (p = 0.188), IMC (p = 0.446) e no tempo de cirurgia em minutos (p = 0.544).</w:t>
+      </w:r>
+      <w:r>
+        <w:t xml:space="preserve"> </w:t>
+      </w:r>
+      <w:r>
+        <w:t xml:space="preserve">A idade média (DP) dos pacientes que apresentaram disfagia foi 57.14 (7.98) anos e dos pacientes que não apresentaram foi 53.27 (9.74) anos.</w:t>
+      </w:r>
+      <w:r>
+        <w:t xml:space="preserve"> </w:t>
+      </w:r>
+      <w:r>
+        <w:t xml:space="preserve">O IMC médio (DP) nos pacientes disfágicos foi 27.79 (3.91) kg/m2 e nos pacientes não disfágicos 29.05 (6.18) kg/m2.</w:t>
+      </w:r>
+      <w:r>
+        <w:t xml:space="preserve"> </w:t>
+      </w:r>
+      <w:r>
+        <w:t xml:space="preserve">A duração média (DP) da cirurgia dos pacientes diagnosticados com disfagia foi 189.58 (72.99) minutos, enquanto os pacientes que não apresentaram foi 174.55 (65.44) minutos.</w:t>
+      </w:r>
+    </w:p>
     <w:p>
       <w:pPr>
         <w:pStyle w:val="BodyText"/>
       </w:pPr>
       <w:r>
-        <w:t xml:space="preserve">Na estratificação por disfagia, não foi observada diferença significativa na idade (p = 0.188), IMC (p = 0.446) e no tempo de cirurgia em minutos (p = 0.544).</w:t>
-      </w:r>
-      <w:r>
-        <w:t xml:space="preserve"> </w:t>
-      </w:r>
-      <w:r>
-        <w:t xml:space="preserve">A idade média (DP) dos pacientes que apresentaram disfagia foi 57.14 (7.98) anos e dos pacientes que não apresentaram foi 53.27 (9.74) anos.</w:t>
-      </w:r>
-      <w:r>
-        <w:t xml:space="preserve"> </w:t>
-      </w:r>
-      <w:r>
-        <w:t xml:space="preserve">O IMC médio (DP) nos pacientes disfágicos foi 27.79 (3.91) kg/m2 e nos pacientes não disfágicos 29.05 (6.18) kg/m2.</w:t>
-      </w:r>
-      <w:r>
-        <w:t xml:space="preserve"> </w:t>
-      </w:r>
-      <w:r>
-        <w:t xml:space="preserve">A duração média (DP) da cirurgia dos pacientes diagnosticados com disfagia foi 189.58 (72.99) minutos, enquanto os pacientes que não apresentaram foi 174.55 (65.44) minutos.</w:t>
+        <w:t xml:space="preserve">Não observamos neste estudo evidências de associação entre disfagia e</w:t>
+      </w:r>
+      <w:r>
+        <w:t xml:space="preserve"> </w:t>
+      </w:r>
+      <w:r>
+        <w:t xml:space="preserve">gênero (OR: 0.2; IC 95%: [0, 1.3]),</w:t>
+      </w:r>
+      <w:r>
+        <w:t xml:space="preserve"> </w:t>
+      </w:r>
+      <w:r>
+        <w:t xml:space="preserve">obesidade (OR: 1.8; IC 95%: [0.3, 20.4]),</w:t>
+      </w:r>
+      <w:r>
+        <w:t xml:space="preserve"> </w:t>
+      </w:r>
+      <w:r>
+        <w:t xml:space="preserve">presença de fraturas ou sequelas (OR: 0.6; IC 95%: [0, 38.1]),</w:t>
+      </w:r>
+      <w:r>
+        <w:t xml:space="preserve"> </w:t>
+      </w:r>
+      <w:r>
+        <w:t xml:space="preserve">presença de mielopatia (OR: 2.1; IC 95%: [0.4, 10.7]),</w:t>
+      </w:r>
+      <w:r>
+        <w:t xml:space="preserve"> </w:t>
+      </w:r>
+      <w:r>
+        <w:t xml:space="preserve">o uso de placas (OR: 0; IC 95%: [0, 127.4]),</w:t>
+      </w:r>
+      <w:r>
+        <w:t xml:space="preserve"> </w:t>
+      </w:r>
+      <w:r>
+        <w:t xml:space="preserve">presença de corpectomias (OR: 0.5; IC 95%: [0.1, 3])</w:t>
+      </w:r>
+      <w:r>
+        <w:t xml:space="preserve"> </w:t>
+      </w:r>
+      <w:r>
+        <w:t xml:space="preserve">ou</w:t>
+      </w:r>
+      <w:r>
+        <w:t xml:space="preserve"> </w:t>
+      </w:r>
+      <w:r>
+        <w:t xml:space="preserve">se o procedimento foi executado na região alta da cervical (OR: 1.3; IC 95%: [0.2, 6.4]),</w:t>
+      </w:r>
+      <w:r>
+        <w:t xml:space="preserve"> </w:t>
+      </w:r>
+      <w:r>
+        <w:t xml:space="preserve">pacientes submetidos a cirurgias longas (OR: 0.9; IC 95%: [0.2, 4.4]) ou</w:t>
+      </w:r>
+      <w:r>
+        <w:t xml:space="preserve"> </w:t>
+      </w:r>
+      <w:r>
+        <w:t xml:space="preserve">quantidade de níveis na cirurgia (OR: 1.5; IC 95%: [0.2, 16.7]).</w:t>
+      </w:r>
+    </w:p>
+    <w:p>
+      <w:pPr>
+        <w:pStyle w:val="Heading2"/>
+      </w:pPr>
+      <w:bookmarkStart w:id="26" w:name="disfonia"/>
+      <w:bookmarkEnd w:id="26"/>
+      <w:r>
+        <w:t xml:space="preserve">Disfonia</w:t>
+      </w:r>
+    </w:p>
+    <w:p>
+      <w:pPr>
+        <w:pStyle w:val="FirstParagraph"/>
+      </w:pPr>
+      <w:r>
+        <w:t xml:space="preserve">No grupo de pacientes que desenvolveram disfonia, a idade média (DP) observada foi 59.36 (7.54) anos enquanto nos pacientes que não apresentaram esta condição a idade média (DP) foi 55.28 (8.61) anos.</w:t>
+      </w:r>
+      <w:r>
+        <w:t xml:space="preserve"> </w:t>
+      </w:r>
+      <w:r>
+        <w:t xml:space="preserve">Não há diferença significativa entre as idades dos grupos (p = 0.164).</w:t>
       </w:r>
     </w:p>
     <w:p>
@@ -982,43 +340,99 @@
         <w:pStyle w:val="BodyText"/>
       </w:pPr>
       <w:r>
-        <w:t xml:space="preserve">Não observamos neste estudo evidências de associação entre disfagia e</w:t>
-      </w:r>
-      <w:r>
-        <w:t xml:space="preserve"> </w:t>
-      </w:r>
-      <w:r>
-        <w:t xml:space="preserve">gênero (OR: 0.2; IC 95%: [0, 1.3]),</w:t>
-      </w:r>
-      <w:r>
-        <w:t xml:space="preserve"> </w:t>
-      </w:r>
-      <w:r>
-        <w:t xml:space="preserve">obesidade (OR: 1.8; IC 95%: [0.3, 20.4]),</w:t>
-      </w:r>
-      <w:r>
-        <w:t xml:space="preserve"> </w:t>
-      </w:r>
-      <w:r>
-        <w:t xml:space="preserve">presença de fraturas ou sequelas (OR: 0.6; IC 95%: [0, 38.1]),</w:t>
-      </w:r>
-      <w:r>
-        <w:t xml:space="preserve"> </w:t>
-      </w:r>
-      <w:r>
-        <w:t xml:space="preserve">presença de mielopatia (OR: 2.1; IC 95%: [0.4, 10.7]),</w:t>
-      </w:r>
-      <w:r>
-        <w:t xml:space="preserve"> </w:t>
-      </w:r>
-      <w:r>
-        <w:t xml:space="preserve">o uso de placas (OR: 0; IC 95%: [0, 127.4]),</w:t>
-      </w:r>
-      <w:r>
-        <w:t xml:space="preserve"> </w:t>
-      </w:r>
-      <w:r>
-        <w:t xml:space="preserve">no número de corpectomias (OR: Inf; IC 95%: [0.1, Inf])</w:t>
+        <w:t xml:space="preserve">O IMC também não evidencia diferença significativa entre os grupos (p = 0.262), tendo idade média (DP) de 26.68 (4.11) kg/m2 para os pacientes com disfonia e 28.53 (4.58) kg/m2 para os pacientes sem disfonia.</w:t>
+      </w:r>
+    </w:p>
+    <w:p>
+      <w:pPr>
+        <w:pStyle w:val="BodyText"/>
+      </w:pPr>
+      <w:r>
+        <w:t xml:space="preserve">O tempo de cirurgia foi significativamente diferente entre os grupos (p = 0.018), sendo que o grupo que apresentou disfonia teve procedimentos com uma média (DP) de 229.55 (48.76) minutos, enquanto o grupo onde não foi observada a disfonia teve média (DP) de 172.78 (71.77) minutos.</w:t>
+      </w:r>
+      <w:r>
+        <w:t xml:space="preserve"> </w:t>
+      </w:r>
+      <w:r>
+        <w:t xml:space="preserve">Isto indica que, em nossa amostra, o tempo médio de cirurgia foi maior no grupo que foi diagnosticado com disfonia, em relação aos que tiveram este diagnóstico rejeitado.</w:t>
+      </w:r>
+    </w:p>
+    <w:p>
+      <w:pPr>
+        <w:pStyle w:val="BodyText"/>
+      </w:pPr>
+      <w:r>
+        <w:t xml:space="preserve">Observamos uma associação estatisticamente significativa entre cirurgias grandes e a prevalência de disfonia (OR: 7; IC 95%: [1.3, 43.9]).</w:t>
+      </w:r>
+      <w:r>
+        <w:t xml:space="preserve"> </w:t>
+      </w:r>
+      <w:r>
+        <w:t xml:space="preserve">Esta taxa indica um aumento de seis vezes na prevalência deste desfecho no período estudado.</w:t>
+      </w:r>
+    </w:p>
+    <w:p>
+      <w:pPr>
+        <w:pStyle w:val="BodyText"/>
+      </w:pPr>
+      <w:r>
+        <w:t xml:space="preserve">Também parece haver um aumento significativo da prevalência de disfonia em pacientes submetidos a cirurgias longas (OR: 13.3; IC 95%: [1.6, 633.5]).</w:t>
+      </w:r>
+      <w:r>
+        <w:t xml:space="preserve"> </w:t>
+      </w:r>
+      <w:r>
+        <w:t xml:space="preserve">Esta evidência porém é fraca devido à pequena quantidade de pacientes disponíveis.</w:t>
+      </w:r>
+      <w:r>
+        <w:t xml:space="preserve"> </w:t>
+      </w:r>
+      <w:r>
+        <w:t xml:space="preserve">Apenas um paciente apresentou disfonia com cirurgia curta, portanto não há poder estatístico para avaliar decisivamente a associação entre o tempo de cirurgia e a ocorrência da disfagia.</w:t>
+      </w:r>
+    </w:p>
+    <w:p>
+      <w:pPr>
+        <w:pStyle w:val="BodyText"/>
+      </w:pPr>
+      <w:r>
+        <w:t xml:space="preserve">Não observamos neste estudo evidências de associação entre disfonia e</w:t>
+      </w:r>
+      <w:r>
+        <w:t xml:space="preserve"> </w:t>
+      </w:r>
+      <w:r>
+        <w:t xml:space="preserve">gênero (OR: 0.3; IC 95%: [0.1, 1.6]),</w:t>
+      </w:r>
+      <w:r>
+        <w:t xml:space="preserve"> </w:t>
+      </w:r>
+      <w:r>
+        <w:t xml:space="preserve">obesidade (OR: 0.6; IC 95%: [0, 3.6]),</w:t>
+      </w:r>
+      <w:r>
+        <w:t xml:space="preserve"> </w:t>
+      </w:r>
+      <w:r>
+        <w:t xml:space="preserve">presença de fraturas ou sequelas (OR: 0; IC 95%: [0, 8.2]),</w:t>
+      </w:r>
+      <w:r>
+        <w:t xml:space="preserve"> </w:t>
+      </w:r>
+      <w:r>
+        <w:t xml:space="preserve">presença de mielopatia (OR: 1.3; IC 95%: [0.3, 9.2]),</w:t>
+      </w:r>
+      <w:r>
+        <w:t xml:space="preserve"> </w:t>
+      </w:r>
+      <w:r>
+        <w:t xml:space="preserve">o uso de placas (OR: Inf; IC 95%: [0, Inf]),</w:t>
+      </w:r>
+      <w:r>
+        <w:t xml:space="preserve"> </w:t>
+      </w:r>
+      <w:r>
+        <w:t xml:space="preserve">presença de corpectomias (OR: 1.1; IC 95%: [0.2, 6.1])</w:t>
       </w:r>
       <w:r>
         <w:t xml:space="preserve"> </w:t>
@@ -1030,27 +444,15 @@
         <w:t xml:space="preserve"> </w:t>
       </w:r>
       <w:r>
-        <w:t xml:space="preserve">se o procedimento foi executado na região alta da cervical (OR: 1.3; IC 95%: [0.2, 6.4]),</w:t>
-      </w:r>
-      <w:r>
-        <w:t xml:space="preserve"> </w:t>
-      </w:r>
-      <w:r>
-        <w:t xml:space="preserve">pacientes submetidos a cirurgias longas (OR: 0.9; IC 95%: [0.2, 4.4]) ou</w:t>
-      </w:r>
-      <w:r>
-        <w:t xml:space="preserve"> </w:t>
-      </w:r>
-      <w:r>
-        <w:t xml:space="preserve">quantidade de níveis na cirurgia (p-valor = OR: 1.5; IC 95%: [0.2, 16.7]).</w:t>
+        <w:t xml:space="preserve">se o procedimento foi executado na região alta da cervical (OR: 2.5; IC 95%: [0.4, 27.2]).</w:t>
       </w:r>
     </w:p>
     <w:p>
       <w:pPr>
         <w:pStyle w:val="Heading1"/>
       </w:pPr>
-      <w:bookmarkStart w:id="26" w:name="discussao"/>
-      <w:bookmarkEnd w:id="26"/>
+      <w:bookmarkStart w:id="27" w:name="discussao"/>
+      <w:bookmarkEnd w:id="27"/>
       <w:r>
         <w:t xml:space="preserve">Discussão</w:t>
       </w:r>
@@ -1096,19 +498,31 @@
         <w:pStyle w:val="BodyText"/>
       </w:pPr>
       <w:r>
-        <w:t xml:space="preserve">Não foi possível observar associação entre nenhuma das variáveis estudadas e a disfagia.</w:t>
-      </w:r>
-      <w:r>
-        <w:t xml:space="preserve"> </w:t>
-      </w:r>
-      <w:r>
-        <w:t xml:space="preserve">Observamos no entanto, considerando as estratifições propostas, o baixo poder estatístico das análises devido a baixa representatividade de alguns grupos.</w:t>
-      </w:r>
-      <w:r>
-        <w:t xml:space="preserve"> </w:t>
-      </w:r>
-      <w:r>
-        <w:t xml:space="preserve">Evidencia-se assim a necessidade de confirmação dos resultados com novos estudos, preferencialmente especialmente desenhados para confirmar ou refutar os resultados aqui obtidos.</w:t>
+        <w:t xml:space="preserve">Em nosso estudo, encontramos evidências que cirurgias com três ou mais níveis tem seis vezes mais chance de causar disfonia pós-operatória.</w:t>
+      </w:r>
+      <w:r>
+        <w:t xml:space="preserve"> </w:t>
+      </w:r>
+      <w:r>
+        <w:t xml:space="preserve">Para disfagia observamos que não houve associação entre nenhuma das variáveis estudadas.</w:t>
+      </w:r>
+      <w:r>
+        <w:t xml:space="preserve"> </w:t>
+      </w:r>
+      <w:r>
+        <w:t xml:space="preserve">Este desfecho se justifica devido ao baixo poder estatístico das análises por pequena representatividade de alguns grupos.</w:t>
+      </w:r>
+      <w:r>
+        <w:t xml:space="preserve"> </w:t>
+      </w:r>
+      <w:r>
+        <w:t xml:space="preserve">Evidencia-se assim a necessidade de confirmação dos resultados com novos estudos, especialmente</w:t>
+      </w:r>
+      <w:r>
+        <w:t xml:space="preserve"> </w:t>
+      </w:r>
+      <w:r>
+        <w:t xml:space="preserve">desenhados para confirmar ou refutar os resultados aqui obtidos.</w:t>
       </w:r>
     </w:p>
     <w:sectPr/>
@@ -1219,7 +633,7 @@
     </w:lvl>
   </w:abstractNum>
   <w:abstractNum w:abstractNumId="990">
-    <w:nsid w:val="e14da668"/>
+    <w:nsid w:val="6546c39f"/>
     <w:multiLevelType w:val="multilevel"/>
     <w:lvl w:ilvl="0">
       <w:numFmt w:val="bullet"/>

</xml_diff>

<commit_message>
Errata: Prevalências da disfagia e disfonia estavam trocadas
</commit_message>
<xml_diff>
--- a/relatorio/analise_dados_FC_2017.docx
+++ b/relatorio/analise_dados_FC_2017.docx
@@ -178,13 +178,13 @@
         <w:pStyle w:val="FirstParagraph"/>
       </w:pPr>
       <w:r>
-        <w:t xml:space="preserve">A disfagia foi diagnosticada em 11 pacientes, com taxa de prevalência estimada em 23.4% (IC 95%: [12.8%, 38.4%]) no período estudado.</w:t>
-      </w:r>
-      <w:r>
-        <w:t xml:space="preserve"> </w:t>
-      </w:r>
-      <w:r>
-        <w:t xml:space="preserve">A disfonia foi diagnosticada em 36 pacientes com taxa de prevalência estimada em 76.6% (IC 95%: [61.6%, 87.2%]) no período estudado.</w:t>
+        <w:t xml:space="preserve">A disfagia foi diagnosticada em 36 pacientes com taxa de prevalência estimada em 76.6% (IC 95%: [61.6%, 87.2%]) no período estudado.</w:t>
+      </w:r>
+      <w:r>
+        <w:t xml:space="preserve"> </w:t>
+      </w:r>
+      <w:r>
+        <w:t xml:space="preserve">A disfonia foi diagnosticada em 11 pacientes, com taxa de prevalência estimada em 23.4% (IC 95%: [12.8%, 38.4%]) no período estudado.</w:t>
       </w:r>
     </w:p>
     <w:p>
@@ -516,13 +516,7 @@
         <w:t xml:space="preserve"> </w:t>
       </w:r>
       <w:r>
-        <w:t xml:space="preserve">Evidencia-se assim a necessidade de confirmação dos resultados com novos estudos, especialmente</w:t>
-      </w:r>
-      <w:r>
-        <w:t xml:space="preserve"> </w:t>
-      </w:r>
-      <w:r>
-        <w:t xml:space="preserve">desenhados para confirmar ou refutar os resultados aqui obtidos.</w:t>
+        <w:t xml:space="preserve">Evidencia-se assim a necessidade de novos estudos especialmente desenhados para confirmar ou refutar os resultados aqui obtidos.</w:t>
       </w:r>
     </w:p>
     <w:sectPr/>
@@ -633,7 +627,7 @@
     </w:lvl>
   </w:abstractNum>
   <w:abstractNum w:abstractNumId="990">
-    <w:nsid w:val="6546c39f"/>
+    <w:nsid w:val="38d0224c"/>
     <w:multiLevelType w:val="multilevel"/>
     <w:lvl w:ilvl="0">
       <w:numFmt w:val="bullet"/>

</xml_diff>